<commit_message>
Done with decision tree
</commit_message>
<xml_diff>
--- a/writeups/DecisionTree.docx
+++ b/writeups/DecisionTree.docx
@@ -79,7 +79,6 @@
         <w:t xml:space="preserve"> predict with an average of 75 percent accuracy</w:t>
       </w:r>
     </w:p>
-    <w:p/>
     <w:p>
       <w:r>
         <w:t>2</w:t>
@@ -807,6 +806,12 @@
       <w:r>
         <w:t>3.</w:t>
       </w:r>
+      <w:r>
+        <w:t xml:space="preserve"> </w:t>
+      </w:r>
+      <w:r>
+        <w:t>What the model learned</w:t>
+      </w:r>
     </w:p>
     <w:p>
       <w:r>
@@ -830,14 +835,11 @@
         <w:t xml:space="preserve">and medium </w:t>
       </w:r>
       <w:r>
-        <w:t xml:space="preserve">safety, the best attribute to split on was </w:t>
-      </w:r>
+        <w:t xml:space="preserve">safety, the best attribute to split on was persons. For cars with low safety, it didn’t have to learn anymore because all cars with low safety in the training set were </w:t>
+      </w:r>
+      <w:proofErr w:type="spellStart"/>
       <w:r>
         <w:lastRenderedPageBreak/>
-        <w:t xml:space="preserve">persons. For cars with low safety, it didn’t have to learn anymore because all cars with low safety in the training set were </w:t>
-      </w:r>
-      <w:proofErr w:type="spellStart"/>
-      <w:r>
         <w:t>unacc</w:t>
       </w:r>
       <w:proofErr w:type="spellEnd"/>
@@ -950,10 +952,12 @@
         <w:t xml:space="preserve">One of the shallowest, least informative question was the education spending question and the water project cost sharing question. </w:t>
       </w:r>
     </w:p>
-    <w:p/>
     <w:p>
       <w:r>
         <w:t>4.</w:t>
+      </w:r>
+      <w:r>
+        <w:t xml:space="preserve"> Unknown values</w:t>
       </w:r>
     </w:p>
     <w:p>
@@ -975,7 +979,6 @@
         <w:t>for this implementation very nicely.</w:t>
       </w:r>
     </w:p>
-    <w:p/>
     <w:p>
       <w:r>
         <w:t>5.</w:t>
@@ -983,7 +986,978 @@
       <w:r>
         <w:tab/>
       </w:r>
+      <w:r>
+        <w:tab/>
+      </w:r>
+      <w:r>
+        <w:tab/>
+      </w:r>
+      <w:r>
+        <w:tab/>
+      </w:r>
+      <w:r>
+        <w:tab/>
+        <w:t xml:space="preserve">   </w:t>
+      </w:r>
+      <w:r>
+        <w:t>Results with reduced error pruning</w:t>
+      </w:r>
     </w:p>
+    <w:tbl>
+      <w:tblPr>
+        <w:tblStyle w:val="TableGrid"/>
+        <w:tblW w:w="0" w:type="auto"/>
+        <w:tblLook w:val="04A0" w:firstRow="1" w:lastRow="0" w:firstColumn="1" w:lastColumn="0" w:noHBand="0" w:noVBand="1"/>
+      </w:tblPr>
+      <w:tblGrid>
+        <w:gridCol w:w="1330"/>
+        <w:gridCol w:w="1022"/>
+        <w:gridCol w:w="1102"/>
+        <w:gridCol w:w="2168"/>
+        <w:gridCol w:w="1219"/>
+        <w:gridCol w:w="1135"/>
+        <w:gridCol w:w="2814"/>
+      </w:tblGrid>
+      <w:tr>
+        <w:tc>
+          <w:tcPr>
+            <w:tcW w:w="10790" w:type="dxa"/>
+            <w:gridSpan w:val="7"/>
+          </w:tcPr>
+          <w:p>
+            <w:pPr>
+              <w:jc w:val="center"/>
+            </w:pPr>
+            <w:bookmarkStart w:id="0" w:name="_Hlk2961893"/>
+            <w:r>
+              <w:t>Cars dataset</w:t>
+            </w:r>
+          </w:p>
+        </w:tc>
+      </w:tr>
+      <w:tr>
+        <w:tc>
+          <w:tcPr>
+            <w:tcW w:w="1365" w:type="dxa"/>
+          </w:tcPr>
+          <w:p/>
+        </w:tc>
+        <w:tc>
+          <w:tcPr>
+            <w:tcW w:w="4120" w:type="dxa"/>
+            <w:gridSpan w:val="3"/>
+          </w:tcPr>
+          <w:p>
+            <w:pPr>
+              <w:jc w:val="center"/>
+            </w:pPr>
+            <w:r>
+              <w:t>Before pruning</w:t>
+            </w:r>
+          </w:p>
+        </w:tc>
+        <w:tc>
+          <w:tcPr>
+            <w:tcW w:w="5305" w:type="dxa"/>
+            <w:gridSpan w:val="3"/>
+          </w:tcPr>
+          <w:p>
+            <w:pPr>
+              <w:jc w:val="center"/>
+            </w:pPr>
+            <w:r>
+              <w:t>After pruning</w:t>
+            </w:r>
+          </w:p>
+        </w:tc>
+      </w:tr>
+      <w:tr>
+        <w:tc>
+          <w:tcPr>
+            <w:tcW w:w="1365" w:type="dxa"/>
+          </w:tcPr>
+          <w:p/>
+        </w:tc>
+        <w:tc>
+          <w:tcPr>
+            <w:tcW w:w="1044" w:type="dxa"/>
+          </w:tcPr>
+          <w:p>
+            <w:r>
+              <w:t>Nodes</w:t>
+            </w:r>
+          </w:p>
+        </w:tc>
+        <w:tc>
+          <w:tcPr>
+            <w:tcW w:w="1134" w:type="dxa"/>
+          </w:tcPr>
+          <w:p>
+            <w:r>
+              <w:t>Depth</w:t>
+            </w:r>
+          </w:p>
+        </w:tc>
+        <w:tc>
+          <w:tcPr>
+            <w:tcW w:w="1942" w:type="dxa"/>
+          </w:tcPr>
+          <w:p>
+            <w:r>
+              <w:t>Accuracy</w:t>
+            </w:r>
+          </w:p>
+        </w:tc>
+        <w:tc>
+          <w:tcPr>
+            <w:tcW w:w="1260" w:type="dxa"/>
+          </w:tcPr>
+          <w:p>
+            <w:r>
+              <w:t>Nodes</w:t>
+            </w:r>
+          </w:p>
+        </w:tc>
+        <w:tc>
+          <w:tcPr>
+            <w:tcW w:w="1170" w:type="dxa"/>
+          </w:tcPr>
+          <w:p>
+            <w:r>
+              <w:t>Depth</w:t>
+            </w:r>
+          </w:p>
+        </w:tc>
+        <w:tc>
+          <w:tcPr>
+            <w:tcW w:w="2875" w:type="dxa"/>
+          </w:tcPr>
+          <w:p>
+            <w:r>
+              <w:t>Accuracy</w:t>
+            </w:r>
+          </w:p>
+        </w:tc>
+      </w:tr>
+      <w:tr>
+        <w:tc>
+          <w:tcPr>
+            <w:tcW w:w="1365" w:type="dxa"/>
+          </w:tcPr>
+          <w:p>
+            <w:pPr>
+              <w:tabs>
+                <w:tab w:val="right" w:pos="1936"/>
+              </w:tabs>
+            </w:pPr>
+            <w:r>
+              <w:t xml:space="preserve">Test </w:t>
+            </w:r>
+            <w:r>
+              <w:t>0</w:t>
+            </w:r>
+          </w:p>
+        </w:tc>
+        <w:tc>
+          <w:tcPr>
+            <w:tcW w:w="1044" w:type="dxa"/>
+          </w:tcPr>
+          <w:p>
+            <w:r>
+              <w:t>277</w:t>
+            </w:r>
+          </w:p>
+        </w:tc>
+        <w:tc>
+          <w:tcPr>
+            <w:tcW w:w="1134" w:type="dxa"/>
+          </w:tcPr>
+          <w:p>
+            <w:r>
+              <w:t>6</w:t>
+            </w:r>
+          </w:p>
+        </w:tc>
+        <w:tc>
+          <w:tcPr>
+            <w:tcW w:w="1942" w:type="dxa"/>
+          </w:tcPr>
+          <w:p/>
+        </w:tc>
+        <w:tc>
+          <w:tcPr>
+            <w:tcW w:w="1260" w:type="dxa"/>
+          </w:tcPr>
+          <w:p>
+            <w:r>
+              <w:t>111</w:t>
+            </w:r>
+          </w:p>
+        </w:tc>
+        <w:tc>
+          <w:tcPr>
+            <w:tcW w:w="1170" w:type="dxa"/>
+          </w:tcPr>
+          <w:p>
+            <w:r>
+              <w:t>5</w:t>
+            </w:r>
+          </w:p>
+        </w:tc>
+        <w:tc>
+          <w:tcPr>
+            <w:tcW w:w="2875" w:type="dxa"/>
+          </w:tcPr>
+          <w:p>
+            <w:r>
+              <w:t>0.8703703703703703</w:t>
+            </w:r>
+          </w:p>
+        </w:tc>
+      </w:tr>
+      <w:tr>
+        <w:tc>
+          <w:tcPr>
+            <w:tcW w:w="1365" w:type="dxa"/>
+          </w:tcPr>
+          <w:p>
+            <w:r>
+              <w:t>Test 1</w:t>
+            </w:r>
+          </w:p>
+        </w:tc>
+        <w:tc>
+          <w:tcPr>
+            <w:tcW w:w="1044" w:type="dxa"/>
+          </w:tcPr>
+          <w:p>
+            <w:r>
+              <w:t>308</w:t>
+            </w:r>
+          </w:p>
+        </w:tc>
+        <w:tc>
+          <w:tcPr>
+            <w:tcW w:w="1134" w:type="dxa"/>
+          </w:tcPr>
+          <w:p>
+            <w:r>
+              <w:t>6</w:t>
+            </w:r>
+          </w:p>
+        </w:tc>
+        <w:tc>
+          <w:tcPr>
+            <w:tcW w:w="1942" w:type="dxa"/>
+          </w:tcPr>
+          <w:p/>
+        </w:tc>
+        <w:tc>
+          <w:tcPr>
+            <w:tcW w:w="1260" w:type="dxa"/>
+          </w:tcPr>
+          <w:p>
+            <w:r>
+              <w:t>121</w:t>
+            </w:r>
+          </w:p>
+        </w:tc>
+        <w:tc>
+          <w:tcPr>
+            <w:tcW w:w="1170" w:type="dxa"/>
+          </w:tcPr>
+          <w:p>
+            <w:r>
+              <w:t>5</w:t>
+            </w:r>
+          </w:p>
+        </w:tc>
+        <w:tc>
+          <w:tcPr>
+            <w:tcW w:w="2875" w:type="dxa"/>
+          </w:tcPr>
+          <w:p>
+            <w:r>
+              <w:t>0.8912037037037037</w:t>
+            </w:r>
+          </w:p>
+        </w:tc>
+      </w:tr>
+      <w:tr>
+        <w:tc>
+          <w:tcPr>
+            <w:tcW w:w="1365" w:type="dxa"/>
+          </w:tcPr>
+          <w:p>
+            <w:r>
+              <w:t>Test 2</w:t>
+            </w:r>
+          </w:p>
+        </w:tc>
+        <w:tc>
+          <w:tcPr>
+            <w:tcW w:w="1044" w:type="dxa"/>
+          </w:tcPr>
+          <w:p>
+            <w:r>
+              <w:t>269</w:t>
+            </w:r>
+          </w:p>
+        </w:tc>
+        <w:tc>
+          <w:tcPr>
+            <w:tcW w:w="1134" w:type="dxa"/>
+          </w:tcPr>
+          <w:p>
+            <w:r>
+              <w:t>6</w:t>
+            </w:r>
+          </w:p>
+        </w:tc>
+        <w:tc>
+          <w:tcPr>
+            <w:tcW w:w="1942" w:type="dxa"/>
+          </w:tcPr>
+          <w:p/>
+        </w:tc>
+        <w:tc>
+          <w:tcPr>
+            <w:tcW w:w="1260" w:type="dxa"/>
+          </w:tcPr>
+          <w:p>
+            <w:r>
+              <w:t>129</w:t>
+            </w:r>
+          </w:p>
+        </w:tc>
+        <w:tc>
+          <w:tcPr>
+            <w:tcW w:w="1170" w:type="dxa"/>
+          </w:tcPr>
+          <w:p>
+            <w:r>
+              <w:t>5</w:t>
+            </w:r>
+          </w:p>
+        </w:tc>
+        <w:tc>
+          <w:tcPr>
+            <w:tcW w:w="2875" w:type="dxa"/>
+          </w:tcPr>
+          <w:p>
+            <w:r>
+              <w:t>0.8819444444444444</w:t>
+            </w:r>
+          </w:p>
+        </w:tc>
+      </w:tr>
+      <w:tr>
+        <w:tc>
+          <w:tcPr>
+            <w:tcW w:w="1365" w:type="dxa"/>
+          </w:tcPr>
+          <w:p>
+            <w:r>
+              <w:t>Test 3</w:t>
+            </w:r>
+          </w:p>
+        </w:tc>
+        <w:tc>
+          <w:tcPr>
+            <w:tcW w:w="1044" w:type="dxa"/>
+          </w:tcPr>
+          <w:p>
+            <w:r>
+              <w:t>295</w:t>
+            </w:r>
+          </w:p>
+        </w:tc>
+        <w:tc>
+          <w:tcPr>
+            <w:tcW w:w="1134" w:type="dxa"/>
+          </w:tcPr>
+          <w:p>
+            <w:r>
+              <w:t>6</w:t>
+            </w:r>
+          </w:p>
+        </w:tc>
+        <w:tc>
+          <w:tcPr>
+            <w:tcW w:w="1942" w:type="dxa"/>
+          </w:tcPr>
+          <w:p/>
+        </w:tc>
+        <w:tc>
+          <w:tcPr>
+            <w:tcW w:w="1260" w:type="dxa"/>
+          </w:tcPr>
+          <w:p>
+            <w:r>
+              <w:t>117</w:t>
+            </w:r>
+          </w:p>
+        </w:tc>
+        <w:tc>
+          <w:tcPr>
+            <w:tcW w:w="1170" w:type="dxa"/>
+          </w:tcPr>
+          <w:p>
+            <w:r>
+              <w:t>5</w:t>
+            </w:r>
+          </w:p>
+        </w:tc>
+        <w:tc>
+          <w:tcPr>
+            <w:tcW w:w="2875" w:type="dxa"/>
+          </w:tcPr>
+          <w:p>
+            <w:r>
+              <w:t>0.8634259259259259</w:t>
+            </w:r>
+          </w:p>
+        </w:tc>
+      </w:tr>
+      <w:tr>
+        <w:tc>
+          <w:tcPr>
+            <w:tcW w:w="1365" w:type="dxa"/>
+          </w:tcPr>
+          <w:p>
+            <w:r>
+              <w:t>Test 4</w:t>
+            </w:r>
+          </w:p>
+        </w:tc>
+        <w:tc>
+          <w:tcPr>
+            <w:tcW w:w="1044" w:type="dxa"/>
+          </w:tcPr>
+          <w:p>
+            <w:r>
+              <w:t>297</w:t>
+            </w:r>
+          </w:p>
+        </w:tc>
+        <w:tc>
+          <w:tcPr>
+            <w:tcW w:w="1134" w:type="dxa"/>
+          </w:tcPr>
+          <w:p>
+            <w:r>
+              <w:t>6</w:t>
+            </w:r>
+          </w:p>
+        </w:tc>
+        <w:tc>
+          <w:tcPr>
+            <w:tcW w:w="1942" w:type="dxa"/>
+          </w:tcPr>
+          <w:p/>
+        </w:tc>
+        <w:tc>
+          <w:tcPr>
+            <w:tcW w:w="1260" w:type="dxa"/>
+          </w:tcPr>
+          <w:p>
+            <w:r>
+              <w:t>120</w:t>
+            </w:r>
+          </w:p>
+        </w:tc>
+        <w:tc>
+          <w:tcPr>
+            <w:tcW w:w="1170" w:type="dxa"/>
+          </w:tcPr>
+          <w:p>
+            <w:r>
+              <w:t>5</w:t>
+            </w:r>
+          </w:p>
+        </w:tc>
+        <w:tc>
+          <w:tcPr>
+            <w:tcW w:w="2875" w:type="dxa"/>
+          </w:tcPr>
+          <w:p>
+            <w:r>
+              <w:t>0.8796296296296297</w:t>
+            </w:r>
+          </w:p>
+        </w:tc>
+      </w:tr>
+      <w:tr>
+        <w:tc>
+          <w:tcPr>
+            <w:tcW w:w="1365" w:type="dxa"/>
+          </w:tcPr>
+          <w:p>
+            <w:r>
+              <w:t>Test 5</w:t>
+            </w:r>
+          </w:p>
+        </w:tc>
+        <w:tc>
+          <w:tcPr>
+            <w:tcW w:w="1044" w:type="dxa"/>
+          </w:tcPr>
+          <w:p>
+            <w:r>
+              <w:t>291</w:t>
+            </w:r>
+          </w:p>
+        </w:tc>
+        <w:tc>
+          <w:tcPr>
+            <w:tcW w:w="1134" w:type="dxa"/>
+          </w:tcPr>
+          <w:p>
+            <w:r>
+              <w:t>6</w:t>
+            </w:r>
+          </w:p>
+        </w:tc>
+        <w:tc>
+          <w:tcPr>
+            <w:tcW w:w="1942" w:type="dxa"/>
+          </w:tcPr>
+          <w:p/>
+        </w:tc>
+        <w:tc>
+          <w:tcPr>
+            <w:tcW w:w="1260" w:type="dxa"/>
+          </w:tcPr>
+          <w:p>
+            <w:r>
+              <w:t>123</w:t>
+            </w:r>
+          </w:p>
+        </w:tc>
+        <w:tc>
+          <w:tcPr>
+            <w:tcW w:w="1170" w:type="dxa"/>
+          </w:tcPr>
+          <w:p>
+            <w:r>
+              <w:t>5</w:t>
+            </w:r>
+          </w:p>
+        </w:tc>
+        <w:tc>
+          <w:tcPr>
+            <w:tcW w:w="2875" w:type="dxa"/>
+          </w:tcPr>
+          <w:p>
+            <w:r>
+              <w:t>0.8958333333333334</w:t>
+            </w:r>
+          </w:p>
+        </w:tc>
+      </w:tr>
+      <w:tr>
+        <w:tc>
+          <w:tcPr>
+            <w:tcW w:w="1365" w:type="dxa"/>
+          </w:tcPr>
+          <w:p>
+            <w:r>
+              <w:t xml:space="preserve">Test </w:t>
+            </w:r>
+            <w:r>
+              <w:t>6</w:t>
+            </w:r>
+          </w:p>
+        </w:tc>
+        <w:tc>
+          <w:tcPr>
+            <w:tcW w:w="1044" w:type="dxa"/>
+          </w:tcPr>
+          <w:p>
+            <w:r>
+              <w:t>260</w:t>
+            </w:r>
+          </w:p>
+        </w:tc>
+        <w:tc>
+          <w:tcPr>
+            <w:tcW w:w="1134" w:type="dxa"/>
+          </w:tcPr>
+          <w:p>
+            <w:r>
+              <w:t>6</w:t>
+            </w:r>
+          </w:p>
+        </w:tc>
+        <w:tc>
+          <w:tcPr>
+            <w:tcW w:w="1942" w:type="dxa"/>
+          </w:tcPr>
+          <w:p/>
+        </w:tc>
+        <w:tc>
+          <w:tcPr>
+            <w:tcW w:w="1260" w:type="dxa"/>
+          </w:tcPr>
+          <w:p>
+            <w:r>
+              <w:t>122</w:t>
+            </w:r>
+          </w:p>
+        </w:tc>
+        <w:tc>
+          <w:tcPr>
+            <w:tcW w:w="1170" w:type="dxa"/>
+          </w:tcPr>
+          <w:p>
+            <w:r>
+              <w:t>5</w:t>
+            </w:r>
+          </w:p>
+        </w:tc>
+        <w:tc>
+          <w:tcPr>
+            <w:tcW w:w="2875" w:type="dxa"/>
+          </w:tcPr>
+          <w:p>
+            <w:r>
+              <w:t>0.8888888888888888</w:t>
+            </w:r>
+          </w:p>
+        </w:tc>
+      </w:tr>
+      <w:tr>
+        <w:tc>
+          <w:tcPr>
+            <w:tcW w:w="1365" w:type="dxa"/>
+          </w:tcPr>
+          <w:p>
+            <w:r>
+              <w:t xml:space="preserve">Test </w:t>
+            </w:r>
+            <w:r>
+              <w:t>7</w:t>
+            </w:r>
+          </w:p>
+        </w:tc>
+        <w:tc>
+          <w:tcPr>
+            <w:tcW w:w="1044" w:type="dxa"/>
+          </w:tcPr>
+          <w:p>
+            <w:r>
+              <w:t>308</w:t>
+            </w:r>
+          </w:p>
+        </w:tc>
+        <w:tc>
+          <w:tcPr>
+            <w:tcW w:w="1134" w:type="dxa"/>
+          </w:tcPr>
+          <w:p>
+            <w:r>
+              <w:t>6</w:t>
+            </w:r>
+          </w:p>
+        </w:tc>
+        <w:tc>
+          <w:tcPr>
+            <w:tcW w:w="1942" w:type="dxa"/>
+          </w:tcPr>
+          <w:p/>
+        </w:tc>
+        <w:tc>
+          <w:tcPr>
+            <w:tcW w:w="1260" w:type="dxa"/>
+          </w:tcPr>
+          <w:p>
+            <w:r>
+              <w:t>139</w:t>
+            </w:r>
+          </w:p>
+        </w:tc>
+        <w:tc>
+          <w:tcPr>
+            <w:tcW w:w="1170" w:type="dxa"/>
+          </w:tcPr>
+          <w:p>
+            <w:r>
+              <w:t>5</w:t>
+            </w:r>
+          </w:p>
+        </w:tc>
+        <w:tc>
+          <w:tcPr>
+            <w:tcW w:w="2875" w:type="dxa"/>
+          </w:tcPr>
+          <w:p>
+            <w:r>
+              <w:t>0.9074074074074074</w:t>
+            </w:r>
+          </w:p>
+        </w:tc>
+      </w:tr>
+      <w:tr>
+        <w:tc>
+          <w:tcPr>
+            <w:tcW w:w="1365" w:type="dxa"/>
+          </w:tcPr>
+          <w:p>
+            <w:r>
+              <w:t xml:space="preserve">Test </w:t>
+            </w:r>
+            <w:r>
+              <w:t>8</w:t>
+            </w:r>
+          </w:p>
+        </w:tc>
+        <w:tc>
+          <w:tcPr>
+            <w:tcW w:w="1044" w:type="dxa"/>
+          </w:tcPr>
+          <w:p>
+            <w:r>
+              <w:t>284</w:t>
+            </w:r>
+          </w:p>
+        </w:tc>
+        <w:tc>
+          <w:tcPr>
+            <w:tcW w:w="1134" w:type="dxa"/>
+          </w:tcPr>
+          <w:p>
+            <w:r>
+              <w:t>6</w:t>
+            </w:r>
+          </w:p>
+        </w:tc>
+        <w:tc>
+          <w:tcPr>
+            <w:tcW w:w="1942" w:type="dxa"/>
+          </w:tcPr>
+          <w:p/>
+        </w:tc>
+        <w:tc>
+          <w:tcPr>
+            <w:tcW w:w="1260" w:type="dxa"/>
+          </w:tcPr>
+          <w:p>
+            <w:r>
+              <w:t>114</w:t>
+            </w:r>
+          </w:p>
+        </w:tc>
+        <w:tc>
+          <w:tcPr>
+            <w:tcW w:w="1170" w:type="dxa"/>
+          </w:tcPr>
+          <w:p>
+            <w:r>
+              <w:t>5</w:t>
+            </w:r>
+          </w:p>
+        </w:tc>
+        <w:tc>
+          <w:tcPr>
+            <w:tcW w:w="2875" w:type="dxa"/>
+          </w:tcPr>
+          <w:p>
+            <w:r>
+              <w:t>0.8657407407407407</w:t>
+            </w:r>
+          </w:p>
+        </w:tc>
+      </w:tr>
+      <w:tr>
+        <w:tc>
+          <w:tcPr>
+            <w:tcW w:w="1365" w:type="dxa"/>
+          </w:tcPr>
+          <w:p>
+            <w:r>
+              <w:t xml:space="preserve">Test </w:t>
+            </w:r>
+            <w:r>
+              <w:t>9</w:t>
+            </w:r>
+          </w:p>
+        </w:tc>
+        <w:tc>
+          <w:tcPr>
+            <w:tcW w:w="1044" w:type="dxa"/>
+          </w:tcPr>
+          <w:p>
+            <w:r>
+              <w:t>272</w:t>
+            </w:r>
+          </w:p>
+        </w:tc>
+        <w:tc>
+          <w:tcPr>
+            <w:tcW w:w="1134" w:type="dxa"/>
+          </w:tcPr>
+          <w:p>
+            <w:r>
+              <w:t>6</w:t>
+            </w:r>
+          </w:p>
+        </w:tc>
+        <w:tc>
+          <w:tcPr>
+            <w:tcW w:w="1942" w:type="dxa"/>
+          </w:tcPr>
+          <w:p/>
+        </w:tc>
+        <w:tc>
+          <w:tcPr>
+            <w:tcW w:w="1260" w:type="dxa"/>
+          </w:tcPr>
+          <w:p>
+            <w:r>
+              <w:t>101</w:t>
+            </w:r>
+          </w:p>
+        </w:tc>
+        <w:tc>
+          <w:tcPr>
+            <w:tcW w:w="1170" w:type="dxa"/>
+          </w:tcPr>
+          <w:p>
+            <w:r>
+              <w:t>5</w:t>
+            </w:r>
+          </w:p>
+        </w:tc>
+        <w:tc>
+          <w:tcPr>
+            <w:tcW w:w="2875" w:type="dxa"/>
+          </w:tcPr>
+          <w:p>
+            <w:r>
+              <w:t>0.8634259259259259</w:t>
+            </w:r>
+          </w:p>
+        </w:tc>
+      </w:tr>
+      <w:tr>
+        <w:tc>
+          <w:tcPr>
+            <w:tcW w:w="1365" w:type="dxa"/>
+          </w:tcPr>
+          <w:p>
+            <w:r>
+              <w:t>Average</w:t>
+            </w:r>
+          </w:p>
+        </w:tc>
+        <w:tc>
+          <w:tcPr>
+            <w:tcW w:w="1044" w:type="dxa"/>
+          </w:tcPr>
+          <w:p>
+            <w:r>
+              <w:fldChar w:fldCharType="begin"/>
+            </w:r>
+            <w:r>
+              <w:instrText xml:space="preserve"> =AVERAGE(ABOVE) </w:instrText>
+            </w:r>
+            <w:r>
+              <w:fldChar w:fldCharType="separate"/>
+            </w:r>
+            <w:r>
+              <w:rPr>
+                <w:noProof/>
+              </w:rPr>
+              <w:t>286.1</w:t>
+            </w:r>
+            <w:r>
+              <w:fldChar w:fldCharType="end"/>
+            </w:r>
+          </w:p>
+        </w:tc>
+        <w:tc>
+          <w:tcPr>
+            <w:tcW w:w="1134" w:type="dxa"/>
+          </w:tcPr>
+          <w:p>
+            <w:r>
+              <w:t>6</w:t>
+            </w:r>
+          </w:p>
+        </w:tc>
+        <w:tc>
+          <w:tcPr>
+            <w:tcW w:w="1942" w:type="dxa"/>
+          </w:tcPr>
+          <w:p>
+            <w:r>
+              <w:t>0.9276650087377336</w:t>
+            </w:r>
+          </w:p>
+        </w:tc>
+        <w:tc>
+          <w:tcPr>
+            <w:tcW w:w="1260" w:type="dxa"/>
+          </w:tcPr>
+          <w:p>
+            <w:r>
+              <w:fldChar w:fldCharType="begin"/>
+            </w:r>
+            <w:r>
+              <w:instrText xml:space="preserve"> =AVERAGE(ABOVE) </w:instrText>
+            </w:r>
+            <w:r>
+              <w:fldChar w:fldCharType="separate"/>
+            </w:r>
+            <w:r>
+              <w:rPr>
+                <w:noProof/>
+              </w:rPr>
+              <w:t>119.7</w:t>
+            </w:r>
+            <w:r>
+              <w:fldChar w:fldCharType="end"/>
+            </w:r>
+          </w:p>
+        </w:tc>
+        <w:tc>
+          <w:tcPr>
+            <w:tcW w:w="1170" w:type="dxa"/>
+          </w:tcPr>
+          <w:p>
+            <w:r>
+              <w:t>5</w:t>
+            </w:r>
+          </w:p>
+        </w:tc>
+        <w:tc>
+          <w:tcPr>
+            <w:tcW w:w="2875" w:type="dxa"/>
+          </w:tcPr>
+          <w:p>
+            <w:r>
+              <w:fldChar w:fldCharType="begin"/>
+            </w:r>
+            <w:r>
+              <w:instrText xml:space="preserve"> =AVERAGE(ABOVE) </w:instrText>
+            </w:r>
+            <w:r>
+              <w:fldChar w:fldCharType="separate"/>
+            </w:r>
+            <w:r>
+              <w:rPr>
+                <w:noProof/>
+              </w:rPr>
+              <w:t>0.880787037037</w:t>
+            </w:r>
+            <w:r>
+              <w:fldChar w:fldCharType="end"/>
+            </w:r>
+          </w:p>
+        </w:tc>
+      </w:tr>
+      <w:bookmarkEnd w:id="0"/>
+    </w:tbl>
     <w:p/>
     <w:tbl>
       <w:tblPr>
@@ -992,88 +1966,141 @@
         <w:tblLook w:val="04A0" w:firstRow="1" w:lastRow="0" w:firstColumn="1" w:lastColumn="0" w:noHBand="0" w:noVBand="1"/>
       </w:tblPr>
       <w:tblGrid>
-        <w:gridCol w:w="2151"/>
-        <w:gridCol w:w="2151"/>
+        <w:gridCol w:w="1330"/>
+        <w:gridCol w:w="1022"/>
+        <w:gridCol w:w="1102"/>
         <w:gridCol w:w="2168"/>
-        <w:gridCol w:w="2152"/>
-        <w:gridCol w:w="2168"/>
+        <w:gridCol w:w="1219"/>
+        <w:gridCol w:w="1135"/>
+        <w:gridCol w:w="2814"/>
       </w:tblGrid>
       <w:tr>
         <w:tc>
           <w:tcPr>
-            <w:tcW w:w="2151" w:type="dxa"/>
-          </w:tcPr>
-          <w:p/>
-        </w:tc>
-        <w:tc>
-          <w:tcPr>
-            <w:tcW w:w="8639" w:type="dxa"/>
-            <w:gridSpan w:val="4"/>
+            <w:tcW w:w="10790" w:type="dxa"/>
+            <w:gridSpan w:val="7"/>
           </w:tcPr>
           <w:p>
             <w:pPr>
               <w:jc w:val="center"/>
             </w:pPr>
             <w:r>
-              <w:t>Cars dataset</w:t>
-            </w:r>
-          </w:p>
-        </w:tc>
-      </w:tr>
-      <w:tr>
-        <w:tc>
-          <w:tcPr>
-            <w:tcW w:w="2151" w:type="dxa"/>
+              <w:t>Vote</w:t>
+            </w:r>
+            <w:r>
+              <w:t xml:space="preserve"> dataset</w:t>
+            </w:r>
+          </w:p>
+        </w:tc>
+      </w:tr>
+      <w:tr>
+        <w:tc>
+          <w:tcPr>
+            <w:tcW w:w="1365" w:type="dxa"/>
           </w:tcPr>
           <w:p/>
         </w:tc>
         <w:tc>
           <w:tcPr>
-            <w:tcW w:w="2151" w:type="dxa"/>
-          </w:tcPr>
-          <w:p>
-            <w:r>
-              <w:t>Nodes before Prune</w:t>
-            </w:r>
-          </w:p>
-        </w:tc>
-        <w:tc>
-          <w:tcPr>
-            <w:tcW w:w="2168" w:type="dxa"/>
-          </w:tcPr>
-          <w:p>
-            <w:r>
-              <w:t>Nodes after Prune</w:t>
-            </w:r>
-          </w:p>
-        </w:tc>
-        <w:tc>
-          <w:tcPr>
-            <w:tcW w:w="2152" w:type="dxa"/>
-          </w:tcPr>
-          <w:p>
-            <w:r>
-              <w:t xml:space="preserve">Test accuracy before </w:t>
-            </w:r>
-            <w:bookmarkStart w:id="0" w:name="_GoBack"/>
-            <w:bookmarkEnd w:id="0"/>
-          </w:p>
-        </w:tc>
-        <w:tc>
-          <w:tcPr>
-            <w:tcW w:w="2168" w:type="dxa"/>
-          </w:tcPr>
-          <w:p>
-            <w:r>
-              <w:t>Testing accuracy</w:t>
-            </w:r>
-          </w:p>
-        </w:tc>
-      </w:tr>
-      <w:tr>
-        <w:tc>
-          <w:tcPr>
-            <w:tcW w:w="2151" w:type="dxa"/>
+            <w:tcW w:w="4120" w:type="dxa"/>
+            <w:gridSpan w:val="3"/>
+          </w:tcPr>
+          <w:p>
+            <w:pPr>
+              <w:jc w:val="center"/>
+            </w:pPr>
+            <w:r>
+              <w:t>Before pruning</w:t>
+            </w:r>
+          </w:p>
+        </w:tc>
+        <w:tc>
+          <w:tcPr>
+            <w:tcW w:w="5305" w:type="dxa"/>
+            <w:gridSpan w:val="3"/>
+          </w:tcPr>
+          <w:p>
+            <w:pPr>
+              <w:jc w:val="center"/>
+            </w:pPr>
+            <w:r>
+              <w:t>After pruning</w:t>
+            </w:r>
+          </w:p>
+        </w:tc>
+      </w:tr>
+      <w:tr>
+        <w:tc>
+          <w:tcPr>
+            <w:tcW w:w="1365" w:type="dxa"/>
+          </w:tcPr>
+          <w:p/>
+        </w:tc>
+        <w:tc>
+          <w:tcPr>
+            <w:tcW w:w="1044" w:type="dxa"/>
+          </w:tcPr>
+          <w:p>
+            <w:r>
+              <w:t>Nodes</w:t>
+            </w:r>
+          </w:p>
+        </w:tc>
+        <w:tc>
+          <w:tcPr>
+            <w:tcW w:w="1134" w:type="dxa"/>
+          </w:tcPr>
+          <w:p>
+            <w:r>
+              <w:t>Depth</w:t>
+            </w:r>
+          </w:p>
+        </w:tc>
+        <w:tc>
+          <w:tcPr>
+            <w:tcW w:w="1942" w:type="dxa"/>
+          </w:tcPr>
+          <w:p>
+            <w:r>
+              <w:t>Accuracy</w:t>
+            </w:r>
+          </w:p>
+        </w:tc>
+        <w:tc>
+          <w:tcPr>
+            <w:tcW w:w="1260" w:type="dxa"/>
+          </w:tcPr>
+          <w:p>
+            <w:r>
+              <w:t>Nodes</w:t>
+            </w:r>
+          </w:p>
+        </w:tc>
+        <w:tc>
+          <w:tcPr>
+            <w:tcW w:w="1170" w:type="dxa"/>
+          </w:tcPr>
+          <w:p>
+            <w:r>
+              <w:t>Depth</w:t>
+            </w:r>
+          </w:p>
+        </w:tc>
+        <w:tc>
+          <w:tcPr>
+            <w:tcW w:w="2875" w:type="dxa"/>
+          </w:tcPr>
+          <w:p>
+            <w:r>
+              <w:t>Accuracy</w:t>
+            </w:r>
+          </w:p>
+        </w:tc>
+      </w:tr>
+      <w:tr>
+        <w:tc>
+          <w:tcPr>
+            <w:tcW w:w="1365" w:type="dxa"/>
           </w:tcPr>
           <w:p>
             <w:pPr>
@@ -1082,280 +2109,652 @@
               </w:tabs>
             </w:pPr>
             <w:r>
+              <w:t xml:space="preserve">Test </w:t>
+            </w:r>
+            <w:r>
+              <w:t>0</w:t>
+            </w:r>
+          </w:p>
+        </w:tc>
+        <w:tc>
+          <w:tcPr>
+            <w:tcW w:w="1044" w:type="dxa"/>
+          </w:tcPr>
+          <w:p>
+            <w:r>
+              <w:t>39</w:t>
+            </w:r>
+          </w:p>
+        </w:tc>
+        <w:tc>
+          <w:tcPr>
+            <w:tcW w:w="1134" w:type="dxa"/>
+          </w:tcPr>
+          <w:p>
+            <w:r>
+              <w:t>7</w:t>
+            </w:r>
+          </w:p>
+        </w:tc>
+        <w:tc>
+          <w:tcPr>
+            <w:tcW w:w="1942" w:type="dxa"/>
+          </w:tcPr>
+          <w:p/>
+        </w:tc>
+        <w:tc>
+          <w:tcPr>
+            <w:tcW w:w="1260" w:type="dxa"/>
+          </w:tcPr>
+          <w:p>
+            <w:r>
+              <w:t>10</w:t>
+            </w:r>
+          </w:p>
+        </w:tc>
+        <w:tc>
+          <w:tcPr>
+            <w:tcW w:w="1170" w:type="dxa"/>
+          </w:tcPr>
+          <w:p>
+            <w:r>
+              <w:t>3</w:t>
+            </w:r>
+          </w:p>
+        </w:tc>
+        <w:tc>
+          <w:tcPr>
+            <w:tcW w:w="2875" w:type="dxa"/>
+          </w:tcPr>
+          <w:p>
+            <w:r>
+              <w:t>0.944954128440367</w:t>
+            </w:r>
+          </w:p>
+        </w:tc>
+      </w:tr>
+      <w:tr>
+        <w:tc>
+          <w:tcPr>
+            <w:tcW w:w="1365" w:type="dxa"/>
+          </w:tcPr>
+          <w:p>
+            <w:r>
               <w:t>Test 1</w:t>
             </w:r>
           </w:p>
         </w:tc>
         <w:tc>
           <w:tcPr>
-            <w:tcW w:w="2151" w:type="dxa"/>
-          </w:tcPr>
-          <w:p>
-            <w:r>
-              <w:t>1.0</w:t>
-            </w:r>
-          </w:p>
-        </w:tc>
-        <w:tc>
-          <w:tcPr>
-            <w:tcW w:w="2168" w:type="dxa"/>
-          </w:tcPr>
-          <w:p>
-            <w:r>
-              <w:t>0.9651162790697675</w:t>
-            </w:r>
-          </w:p>
-        </w:tc>
-        <w:tc>
-          <w:tcPr>
-            <w:tcW w:w="2152" w:type="dxa"/>
-          </w:tcPr>
-          <w:p>
-            <w:r>
-              <w:t>1.0</w:t>
-            </w:r>
-          </w:p>
-        </w:tc>
-        <w:tc>
-          <w:tcPr>
-            <w:tcW w:w="2168" w:type="dxa"/>
-          </w:tcPr>
-          <w:p>
-            <w:r>
-              <w:t>0.9767441860465116</w:t>
-            </w:r>
-          </w:p>
-        </w:tc>
-      </w:tr>
-      <w:tr>
-        <w:tc>
-          <w:tcPr>
-            <w:tcW w:w="2151" w:type="dxa"/>
-          </w:tcPr>
-          <w:p>
-            <w:r>
-              <w:t>Test</w:t>
-            </w:r>
-            <w:r>
-              <w:t xml:space="preserve"> 1</w:t>
-            </w:r>
-          </w:p>
-        </w:tc>
-        <w:tc>
-          <w:tcPr>
-            <w:tcW w:w="2151" w:type="dxa"/>
-          </w:tcPr>
-          <w:p>
-            <w:r>
-              <w:t>1.0</w:t>
-            </w:r>
-          </w:p>
-        </w:tc>
-        <w:tc>
-          <w:tcPr>
-            <w:tcW w:w="2168" w:type="dxa"/>
-          </w:tcPr>
-          <w:p>
-            <w:r>
-              <w:t>0.9248554913294798</w:t>
-            </w:r>
-          </w:p>
-        </w:tc>
-        <w:tc>
-          <w:tcPr>
-            <w:tcW w:w="2152" w:type="dxa"/>
-          </w:tcPr>
-          <w:p>
-            <w:r>
-              <w:t>1.0</w:t>
-            </w:r>
-          </w:p>
-        </w:tc>
-        <w:tc>
-          <w:tcPr>
-            <w:tcW w:w="2168" w:type="dxa"/>
-          </w:tcPr>
-          <w:p>
-            <w:r>
-              <w:t>0.9545454545454546</w:t>
-            </w:r>
-          </w:p>
-        </w:tc>
-      </w:tr>
-      <w:tr>
-        <w:tc>
-          <w:tcPr>
-            <w:tcW w:w="2151" w:type="dxa"/>
+            <w:tcW w:w="1044" w:type="dxa"/>
+          </w:tcPr>
+          <w:p>
+            <w:r>
+              <w:t>35</w:t>
+            </w:r>
+          </w:p>
+        </w:tc>
+        <w:tc>
+          <w:tcPr>
+            <w:tcW w:w="1134" w:type="dxa"/>
+          </w:tcPr>
+          <w:p>
+            <w:r>
+              <w:t>6</w:t>
+            </w:r>
+          </w:p>
+        </w:tc>
+        <w:tc>
+          <w:tcPr>
+            <w:tcW w:w="1942" w:type="dxa"/>
+          </w:tcPr>
+          <w:p/>
+        </w:tc>
+        <w:tc>
+          <w:tcPr>
+            <w:tcW w:w="1260" w:type="dxa"/>
+          </w:tcPr>
+          <w:p>
+            <w:r>
+              <w:t>6</w:t>
+            </w:r>
+          </w:p>
+        </w:tc>
+        <w:tc>
+          <w:tcPr>
+            <w:tcW w:w="1170" w:type="dxa"/>
+          </w:tcPr>
+          <w:p>
+            <w:r>
+              <w:t>1</w:t>
+            </w:r>
+          </w:p>
+        </w:tc>
+        <w:tc>
+          <w:tcPr>
+            <w:tcW w:w="2875" w:type="dxa"/>
+          </w:tcPr>
+          <w:p>
+            <w:r>
+              <w:t>0.944954128440367</w:t>
+            </w:r>
+          </w:p>
+        </w:tc>
+      </w:tr>
+      <w:tr>
+        <w:tc>
+          <w:tcPr>
+            <w:tcW w:w="1365" w:type="dxa"/>
+          </w:tcPr>
+          <w:p>
+            <w:r>
+              <w:t>Test 2</w:t>
+            </w:r>
+          </w:p>
+        </w:tc>
+        <w:tc>
+          <w:tcPr>
+            <w:tcW w:w="1044" w:type="dxa"/>
+          </w:tcPr>
+          <w:p>
+            <w:r>
+              <w:t>36</w:t>
+            </w:r>
+          </w:p>
+        </w:tc>
+        <w:tc>
+          <w:tcPr>
+            <w:tcW w:w="1134" w:type="dxa"/>
+          </w:tcPr>
+          <w:p>
+            <w:r>
+              <w:t>7</w:t>
+            </w:r>
+          </w:p>
+        </w:tc>
+        <w:tc>
+          <w:tcPr>
+            <w:tcW w:w="1942" w:type="dxa"/>
+          </w:tcPr>
+          <w:p/>
+        </w:tc>
+        <w:tc>
+          <w:tcPr>
+            <w:tcW w:w="1260" w:type="dxa"/>
+          </w:tcPr>
+          <w:p>
+            <w:r>
+              <w:t>13</w:t>
+            </w:r>
+          </w:p>
+        </w:tc>
+        <w:tc>
+          <w:tcPr>
+            <w:tcW w:w="1170" w:type="dxa"/>
+          </w:tcPr>
+          <w:p>
+            <w:r>
+              <w:t>4</w:t>
+            </w:r>
+          </w:p>
+        </w:tc>
+        <w:tc>
+          <w:tcPr>
+            <w:tcW w:w="2875" w:type="dxa"/>
+          </w:tcPr>
+          <w:p>
+            <w:r>
+              <w:t>0.944954128440367</w:t>
+            </w:r>
+          </w:p>
+        </w:tc>
+      </w:tr>
+      <w:tr>
+        <w:tc>
+          <w:tcPr>
+            <w:tcW w:w="1365" w:type="dxa"/>
+          </w:tcPr>
+          <w:p>
+            <w:r>
+              <w:t>Test 3</w:t>
+            </w:r>
+          </w:p>
+        </w:tc>
+        <w:tc>
+          <w:tcPr>
+            <w:tcW w:w="1044" w:type="dxa"/>
+          </w:tcPr>
+          <w:p>
+            <w:r>
+              <w:t>35</w:t>
+            </w:r>
+          </w:p>
+        </w:tc>
+        <w:tc>
+          <w:tcPr>
+            <w:tcW w:w="1134" w:type="dxa"/>
+          </w:tcPr>
+          <w:p>
+            <w:r>
+              <w:t>6</w:t>
+            </w:r>
+          </w:p>
+        </w:tc>
+        <w:tc>
+          <w:tcPr>
+            <w:tcW w:w="1942" w:type="dxa"/>
+          </w:tcPr>
+          <w:p/>
+        </w:tc>
+        <w:tc>
+          <w:tcPr>
+            <w:tcW w:w="1260" w:type="dxa"/>
+          </w:tcPr>
+          <w:p>
+            <w:r>
+              <w:t>17</w:t>
+            </w:r>
+          </w:p>
+        </w:tc>
+        <w:tc>
+          <w:tcPr>
+            <w:tcW w:w="1170" w:type="dxa"/>
+          </w:tcPr>
+          <w:p>
+            <w:r>
+              <w:t>6</w:t>
+            </w:r>
+          </w:p>
+        </w:tc>
+        <w:tc>
+          <w:tcPr>
+            <w:tcW w:w="2875" w:type="dxa"/>
+          </w:tcPr>
+          <w:p>
+            <w:r>
+              <w:t>0.9357798165137615</w:t>
+            </w:r>
+          </w:p>
+        </w:tc>
+      </w:tr>
+      <w:tr>
+        <w:tc>
+          <w:tcPr>
+            <w:tcW w:w="1365" w:type="dxa"/>
+          </w:tcPr>
+          <w:p>
+            <w:r>
+              <w:t>Test 4</w:t>
+            </w:r>
+          </w:p>
+        </w:tc>
+        <w:tc>
+          <w:tcPr>
+            <w:tcW w:w="1044" w:type="dxa"/>
+          </w:tcPr>
+          <w:p>
+            <w:r>
+              <w:t>39</w:t>
+            </w:r>
+          </w:p>
+        </w:tc>
+        <w:tc>
+          <w:tcPr>
+            <w:tcW w:w="1134" w:type="dxa"/>
+          </w:tcPr>
+          <w:p>
+            <w:r>
+              <w:t>6</w:t>
+            </w:r>
+          </w:p>
+        </w:tc>
+        <w:tc>
+          <w:tcPr>
+            <w:tcW w:w="1942" w:type="dxa"/>
+          </w:tcPr>
+          <w:p/>
+        </w:tc>
+        <w:tc>
+          <w:tcPr>
+            <w:tcW w:w="1260" w:type="dxa"/>
+          </w:tcPr>
+          <w:p>
+            <w:r>
+              <w:t>4</w:t>
+            </w:r>
+          </w:p>
+        </w:tc>
+        <w:tc>
+          <w:tcPr>
+            <w:tcW w:w="1170" w:type="dxa"/>
+          </w:tcPr>
+          <w:p>
+            <w:r>
+              <w:t>1</w:t>
+            </w:r>
+          </w:p>
+        </w:tc>
+        <w:tc>
+          <w:tcPr>
+            <w:tcW w:w="2875" w:type="dxa"/>
+          </w:tcPr>
+          <w:p>
+            <w:r>
+              <w:t>0.963302752293578</w:t>
+            </w:r>
+          </w:p>
+        </w:tc>
+      </w:tr>
+      <w:tr>
+        <w:tc>
+          <w:tcPr>
+            <w:tcW w:w="1365" w:type="dxa"/>
+          </w:tcPr>
+          <w:p>
+            <w:r>
+              <w:t>Test 5</w:t>
+            </w:r>
+          </w:p>
+        </w:tc>
+        <w:tc>
+          <w:tcPr>
+            <w:tcW w:w="1044" w:type="dxa"/>
+          </w:tcPr>
+          <w:p>
+            <w:r>
+              <w:t>41</w:t>
+            </w:r>
+          </w:p>
+        </w:tc>
+        <w:tc>
+          <w:tcPr>
+            <w:tcW w:w="1134" w:type="dxa"/>
+          </w:tcPr>
+          <w:p>
+            <w:r>
+              <w:t>6</w:t>
+            </w:r>
+          </w:p>
+        </w:tc>
+        <w:tc>
+          <w:tcPr>
+            <w:tcW w:w="1942" w:type="dxa"/>
+          </w:tcPr>
+          <w:p/>
+        </w:tc>
+        <w:tc>
+          <w:tcPr>
+            <w:tcW w:w="1260" w:type="dxa"/>
+          </w:tcPr>
+          <w:p>
+            <w:r>
+              <w:t>9</w:t>
+            </w:r>
+          </w:p>
+        </w:tc>
+        <w:tc>
+          <w:tcPr>
+            <w:tcW w:w="1170" w:type="dxa"/>
+          </w:tcPr>
+          <w:p>
+            <w:r>
+              <w:t>1</w:t>
+            </w:r>
+          </w:p>
+        </w:tc>
+        <w:tc>
+          <w:tcPr>
+            <w:tcW w:w="2875" w:type="dxa"/>
+          </w:tcPr>
+          <w:p>
+            <w:r>
+              <w:t>0.9541284403669725</w:t>
+            </w:r>
+          </w:p>
+        </w:tc>
+      </w:tr>
+      <w:tr>
+        <w:tc>
+          <w:tcPr>
+            <w:tcW w:w="1365" w:type="dxa"/>
           </w:tcPr>
           <w:p>
             <w:r>
               <w:t xml:space="preserve">Test </w:t>
             </w:r>
             <w:r>
-              <w:t>2</w:t>
-            </w:r>
-          </w:p>
-        </w:tc>
-        <w:tc>
-          <w:tcPr>
-            <w:tcW w:w="2151" w:type="dxa"/>
-          </w:tcPr>
-          <w:p>
-            <w:r>
-              <w:t>1.0</w:t>
-            </w:r>
-          </w:p>
-        </w:tc>
-        <w:tc>
-          <w:tcPr>
-            <w:tcW w:w="2168" w:type="dxa"/>
-          </w:tcPr>
-          <w:p>
-            <w:r>
-              <w:t>0.9364161849710982</w:t>
-            </w:r>
-          </w:p>
-        </w:tc>
-        <w:tc>
-          <w:tcPr>
-            <w:tcW w:w="2152" w:type="dxa"/>
-          </w:tcPr>
-          <w:p>
-            <w:r>
-              <w:t>1.0</w:t>
-            </w:r>
-          </w:p>
-        </w:tc>
-        <w:tc>
-          <w:tcPr>
-            <w:tcW w:w="2168" w:type="dxa"/>
-          </w:tcPr>
-          <w:p>
-            <w:r>
-              <w:t>0.8604651162790697</w:t>
-            </w:r>
-          </w:p>
-        </w:tc>
-      </w:tr>
-      <w:tr>
-        <w:tc>
-          <w:tcPr>
-            <w:tcW w:w="2151" w:type="dxa"/>
+              <w:t>6</w:t>
+            </w:r>
+          </w:p>
+        </w:tc>
+        <w:tc>
+          <w:tcPr>
+            <w:tcW w:w="1044" w:type="dxa"/>
+          </w:tcPr>
+          <w:p>
+            <w:r>
+              <w:t>39</w:t>
+            </w:r>
+          </w:p>
+        </w:tc>
+        <w:tc>
+          <w:tcPr>
+            <w:tcW w:w="1134" w:type="dxa"/>
+          </w:tcPr>
+          <w:p>
+            <w:r>
+              <w:t>6</w:t>
+            </w:r>
+          </w:p>
+        </w:tc>
+        <w:tc>
+          <w:tcPr>
+            <w:tcW w:w="1942" w:type="dxa"/>
+          </w:tcPr>
+          <w:p/>
+        </w:tc>
+        <w:tc>
+          <w:tcPr>
+            <w:tcW w:w="1260" w:type="dxa"/>
+          </w:tcPr>
+          <w:p>
+            <w:r>
+              <w:t>15</w:t>
+            </w:r>
+          </w:p>
+        </w:tc>
+        <w:tc>
+          <w:tcPr>
+            <w:tcW w:w="1170" w:type="dxa"/>
+          </w:tcPr>
+          <w:p>
+            <w:r>
+              <w:t>4</w:t>
+            </w:r>
+          </w:p>
+        </w:tc>
+        <w:tc>
+          <w:tcPr>
+            <w:tcW w:w="2875" w:type="dxa"/>
+          </w:tcPr>
+          <w:p>
+            <w:r>
+              <w:t>0.9541284403669725</w:t>
+            </w:r>
+          </w:p>
+        </w:tc>
+      </w:tr>
+      <w:tr>
+        <w:tc>
+          <w:tcPr>
+            <w:tcW w:w="1365" w:type="dxa"/>
           </w:tcPr>
           <w:p>
             <w:r>
               <w:t xml:space="preserve">Test </w:t>
             </w:r>
             <w:r>
+              <w:t>7</w:t>
+            </w:r>
+          </w:p>
+        </w:tc>
+        <w:tc>
+          <w:tcPr>
+            <w:tcW w:w="1044" w:type="dxa"/>
+          </w:tcPr>
+          <w:p>
+            <w:r>
+              <w:t>31</w:t>
+            </w:r>
+          </w:p>
+        </w:tc>
+        <w:tc>
+          <w:tcPr>
+            <w:tcW w:w="1134" w:type="dxa"/>
+          </w:tcPr>
+          <w:p>
+            <w:r>
+              <w:t>7</w:t>
+            </w:r>
+          </w:p>
+        </w:tc>
+        <w:tc>
+          <w:tcPr>
+            <w:tcW w:w="1942" w:type="dxa"/>
+          </w:tcPr>
+          <w:p/>
+        </w:tc>
+        <w:tc>
+          <w:tcPr>
+            <w:tcW w:w="1260" w:type="dxa"/>
+          </w:tcPr>
+          <w:p>
+            <w:r>
+              <w:t>16</w:t>
+            </w:r>
+          </w:p>
+        </w:tc>
+        <w:tc>
+          <w:tcPr>
+            <w:tcW w:w="1170" w:type="dxa"/>
+          </w:tcPr>
+          <w:p>
+            <w:r>
+              <w:t>4</w:t>
+            </w:r>
+          </w:p>
+        </w:tc>
+        <w:tc>
+          <w:tcPr>
+            <w:tcW w:w="2875" w:type="dxa"/>
+          </w:tcPr>
+          <w:p>
+            <w:r>
+              <w:t>0.926605504587156</w:t>
+            </w:r>
+          </w:p>
+        </w:tc>
+      </w:tr>
+      <w:tr>
+        <w:tc>
+          <w:tcPr>
+            <w:tcW w:w="1365" w:type="dxa"/>
+          </w:tcPr>
+          <w:p>
+            <w:r>
+              <w:t xml:space="preserve">Test </w:t>
+            </w:r>
+            <w:r>
+              <w:t>8</w:t>
+            </w:r>
+          </w:p>
+        </w:tc>
+        <w:tc>
+          <w:tcPr>
+            <w:tcW w:w="1044" w:type="dxa"/>
+          </w:tcPr>
+          <w:p>
+            <w:r>
+              <w:t>34</w:t>
+            </w:r>
+          </w:p>
+        </w:tc>
+        <w:tc>
+          <w:tcPr>
+            <w:tcW w:w="1134" w:type="dxa"/>
+          </w:tcPr>
+          <w:p>
+            <w:r>
+              <w:t>6</w:t>
+            </w:r>
+          </w:p>
+        </w:tc>
+        <w:tc>
+          <w:tcPr>
+            <w:tcW w:w="1942" w:type="dxa"/>
+          </w:tcPr>
+          <w:p/>
+        </w:tc>
+        <w:tc>
+          <w:tcPr>
+            <w:tcW w:w="1260" w:type="dxa"/>
+          </w:tcPr>
+          <w:p>
+            <w:r>
+              <w:t>10</w:t>
+            </w:r>
+          </w:p>
+        </w:tc>
+        <w:tc>
+          <w:tcPr>
+            <w:tcW w:w="1170" w:type="dxa"/>
+          </w:tcPr>
+          <w:p>
+            <w:r>
               <w:t>3</w:t>
             </w:r>
           </w:p>
         </w:tc>
         <w:tc>
           <w:tcPr>
-            <w:tcW w:w="2151" w:type="dxa"/>
-          </w:tcPr>
-          <w:p>
-            <w:r>
-              <w:t>1.0</w:t>
-            </w:r>
-          </w:p>
-        </w:tc>
-        <w:tc>
-          <w:tcPr>
-            <w:tcW w:w="2168" w:type="dxa"/>
-          </w:tcPr>
-          <w:p>
-            <w:r>
-              <w:t>0.930635838150289</w:t>
-            </w:r>
-          </w:p>
-        </w:tc>
-        <w:tc>
-          <w:tcPr>
-            <w:tcW w:w="2152" w:type="dxa"/>
-          </w:tcPr>
-          <w:p>
-            <w:r>
-              <w:t>1.0</w:t>
-            </w:r>
-          </w:p>
-        </w:tc>
-        <w:tc>
-          <w:tcPr>
-            <w:tcW w:w="2168" w:type="dxa"/>
-          </w:tcPr>
-          <w:p>
-            <w:r>
-              <w:t>0.9545454545454546</w:t>
-            </w:r>
-          </w:p>
-        </w:tc>
-      </w:tr>
-      <w:tr>
-        <w:tc>
-          <w:tcPr>
-            <w:tcW w:w="2151" w:type="dxa"/>
+            <w:tcW w:w="2875" w:type="dxa"/>
+          </w:tcPr>
+          <w:p>
+            <w:r>
+              <w:t>0.8990825688073395</w:t>
+            </w:r>
+          </w:p>
+        </w:tc>
+      </w:tr>
+      <w:tr>
+        <w:tc>
+          <w:tcPr>
+            <w:tcW w:w="1365" w:type="dxa"/>
           </w:tcPr>
           <w:p>
             <w:r>
               <w:t xml:space="preserve">Test </w:t>
             </w:r>
             <w:r>
-              <w:t>4</w:t>
-            </w:r>
-          </w:p>
-        </w:tc>
-        <w:tc>
-          <w:tcPr>
-            <w:tcW w:w="2151" w:type="dxa"/>
-          </w:tcPr>
-          <w:p>
-            <w:r>
-              <w:t>1.0</w:t>
-            </w:r>
-          </w:p>
-        </w:tc>
-        <w:tc>
-          <w:tcPr>
-            <w:tcW w:w="2168" w:type="dxa"/>
-          </w:tcPr>
-          <w:p>
-            <w:r>
-              <w:t>0.9017341040462428</w:t>
-            </w:r>
-          </w:p>
-        </w:tc>
-        <w:tc>
-          <w:tcPr>
-            <w:tcW w:w="2152" w:type="dxa"/>
-          </w:tcPr>
-          <w:p>
-            <w:r>
-              <w:t>1.0</w:t>
-            </w:r>
-          </w:p>
-        </w:tc>
-        <w:tc>
-          <w:tcPr>
-            <w:tcW w:w="2168" w:type="dxa"/>
-          </w:tcPr>
-          <w:p>
-            <w:r>
-              <w:t>0.9302325581395349</w:t>
-            </w:r>
-          </w:p>
-        </w:tc>
-      </w:tr>
-      <w:tr>
-        <w:tc>
-          <w:tcPr>
-            <w:tcW w:w="2151" w:type="dxa"/>
-          </w:tcPr>
-          <w:p>
-            <w:r>
-              <w:t xml:space="preserve">Test </w:t>
-            </w:r>
+              <w:t>9</w:t>
+            </w:r>
+          </w:p>
+        </w:tc>
+        <w:tc>
+          <w:tcPr>
+            <w:tcW w:w="1044" w:type="dxa"/>
+          </w:tcPr>
+          <w:p>
+            <w:r>
+              <w:t>36</w:t>
+            </w:r>
+          </w:p>
+        </w:tc>
+        <w:tc>
+          <w:tcPr>
+            <w:tcW w:w="1134" w:type="dxa"/>
+          </w:tcPr>
+          <w:p>
             <w:r>
               <w:t>5</w:t>
             </w:r>
@@ -1363,219 +2762,15 @@
         </w:tc>
         <w:tc>
           <w:tcPr>
-            <w:tcW w:w="2151" w:type="dxa"/>
-          </w:tcPr>
-          <w:p>
-            <w:r>
-              <w:t>1.0</w:t>
-            </w:r>
-          </w:p>
-        </w:tc>
-        <w:tc>
-          <w:tcPr>
-            <w:tcW w:w="2168" w:type="dxa"/>
-          </w:tcPr>
-          <w:p>
-            <w:r>
-              <w:t>0.8953488372093024</w:t>
-            </w:r>
-          </w:p>
-        </w:tc>
-        <w:tc>
-          <w:tcPr>
-            <w:tcW w:w="2152" w:type="dxa"/>
-          </w:tcPr>
-          <w:p>
-            <w:r>
-              <w:t>1.0</w:t>
-            </w:r>
-          </w:p>
-        </w:tc>
-        <w:tc>
-          <w:tcPr>
-            <w:tcW w:w="2168" w:type="dxa"/>
-          </w:tcPr>
-          <w:p>
-            <w:r>
-              <w:t>0.9318181818181818</w:t>
-            </w:r>
-          </w:p>
-        </w:tc>
-      </w:tr>
-      <w:tr>
-        <w:tc>
-          <w:tcPr>
-            <w:tcW w:w="2151" w:type="dxa"/>
-          </w:tcPr>
-          <w:p>
-            <w:r>
-              <w:t xml:space="preserve">Test </w:t>
-            </w:r>
-            <w:r>
-              <w:t>6</w:t>
-            </w:r>
-          </w:p>
-        </w:tc>
-        <w:tc>
-          <w:tcPr>
-            <w:tcW w:w="2151" w:type="dxa"/>
-          </w:tcPr>
-          <w:p>
-            <w:r>
-              <w:t>1.0</w:t>
-            </w:r>
-          </w:p>
-        </w:tc>
-        <w:tc>
-          <w:tcPr>
-            <w:tcW w:w="2168" w:type="dxa"/>
-          </w:tcPr>
-          <w:p>
-            <w:r>
-              <w:t>0.9364161849710982</w:t>
-            </w:r>
-          </w:p>
-        </w:tc>
-        <w:tc>
-          <w:tcPr>
-            <w:tcW w:w="2152" w:type="dxa"/>
-          </w:tcPr>
-          <w:p>
-            <w:r>
-              <w:t>1.0</w:t>
-            </w:r>
-          </w:p>
-        </w:tc>
-        <w:tc>
-          <w:tcPr>
-            <w:tcW w:w="2168" w:type="dxa"/>
-          </w:tcPr>
-          <w:p>
-            <w:r>
-              <w:t>0.9069767441860465</w:t>
-            </w:r>
-          </w:p>
-        </w:tc>
-      </w:tr>
-      <w:tr>
-        <w:tc>
-          <w:tcPr>
-            <w:tcW w:w="2151" w:type="dxa"/>
-          </w:tcPr>
-          <w:p>
-            <w:r>
-              <w:t xml:space="preserve">Test </w:t>
-            </w:r>
-            <w:r>
-              <w:t>7</w:t>
-            </w:r>
-          </w:p>
-        </w:tc>
-        <w:tc>
-          <w:tcPr>
-            <w:tcW w:w="2151" w:type="dxa"/>
-          </w:tcPr>
-          <w:p>
-            <w:r>
-              <w:t>1.0</w:t>
-            </w:r>
-          </w:p>
-        </w:tc>
-        <w:tc>
-          <w:tcPr>
-            <w:tcW w:w="2168" w:type="dxa"/>
-          </w:tcPr>
-          <w:p>
-            <w:r>
-              <w:t>0.9190751445086706</w:t>
-            </w:r>
-          </w:p>
-        </w:tc>
-        <w:tc>
-          <w:tcPr>
-            <w:tcW w:w="2152" w:type="dxa"/>
-          </w:tcPr>
-          <w:p>
-            <w:r>
-              <w:t>1.0</w:t>
-            </w:r>
-          </w:p>
-        </w:tc>
-        <w:tc>
-          <w:tcPr>
-            <w:tcW w:w="2168" w:type="dxa"/>
-          </w:tcPr>
-          <w:p>
-            <w:r>
-              <w:t>0.9545454545454546</w:t>
-            </w:r>
-          </w:p>
-        </w:tc>
-      </w:tr>
-      <w:tr>
-        <w:tc>
-          <w:tcPr>
-            <w:tcW w:w="2151" w:type="dxa"/>
-          </w:tcPr>
-          <w:p>
-            <w:r>
-              <w:t xml:space="preserve">Test </w:t>
-            </w:r>
-            <w:r>
-              <w:t>8</w:t>
-            </w:r>
-          </w:p>
-        </w:tc>
-        <w:tc>
-          <w:tcPr>
-            <w:tcW w:w="2151" w:type="dxa"/>
-          </w:tcPr>
-          <w:p>
-            <w:r>
-              <w:t>1.0</w:t>
-            </w:r>
-          </w:p>
-        </w:tc>
-        <w:tc>
-          <w:tcPr>
-            <w:tcW w:w="2168" w:type="dxa"/>
-          </w:tcPr>
-          <w:p>
-            <w:r>
-              <w:t>0.9421965317919075</w:t>
-            </w:r>
-          </w:p>
-        </w:tc>
-        <w:tc>
-          <w:tcPr>
-            <w:tcW w:w="2152" w:type="dxa"/>
-          </w:tcPr>
-          <w:p>
-            <w:r>
-              <w:t>1.0</w:t>
-            </w:r>
-          </w:p>
-        </w:tc>
-        <w:tc>
-          <w:tcPr>
-            <w:tcW w:w="2168" w:type="dxa"/>
-          </w:tcPr>
-          <w:p>
-            <w:r>
-              <w:t>0.9302325581395349</w:t>
-            </w:r>
-          </w:p>
-        </w:tc>
-      </w:tr>
-      <w:tr>
-        <w:tc>
-          <w:tcPr>
-            <w:tcW w:w="2151" w:type="dxa"/>
-          </w:tcPr>
-          <w:p>
-            <w:r>
-              <w:t xml:space="preserve">Test </w:t>
-            </w:r>
+            <w:tcW w:w="1942" w:type="dxa"/>
+          </w:tcPr>
+          <w:p/>
+        </w:tc>
+        <w:tc>
+          <w:tcPr>
+            <w:tcW w:w="1260" w:type="dxa"/>
+          </w:tcPr>
+          <w:p>
             <w:r>
               <w:t>9</w:t>
             </w:r>
@@ -1583,49 +2778,29 @@
         </w:tc>
         <w:tc>
           <w:tcPr>
-            <w:tcW w:w="2151" w:type="dxa"/>
-          </w:tcPr>
-          <w:p>
-            <w:r>
-              <w:t>1.0</w:t>
-            </w:r>
-          </w:p>
-        </w:tc>
-        <w:tc>
-          <w:tcPr>
-            <w:tcW w:w="2168" w:type="dxa"/>
-          </w:tcPr>
-          <w:p>
-            <w:r>
-              <w:t>0.9248554913294798</w:t>
-            </w:r>
-          </w:p>
-        </w:tc>
-        <w:tc>
-          <w:tcPr>
-            <w:tcW w:w="2152" w:type="dxa"/>
-          </w:tcPr>
-          <w:p>
-            <w:r>
-              <w:t>1.0</w:t>
-            </w:r>
-          </w:p>
-        </w:tc>
-        <w:tc>
-          <w:tcPr>
-            <w:tcW w:w="2168" w:type="dxa"/>
-          </w:tcPr>
-          <w:p>
-            <w:r>
-              <w:t>0.9318181818181818</w:t>
-            </w:r>
-          </w:p>
-        </w:tc>
-      </w:tr>
-      <w:tr>
-        <w:tc>
-          <w:tcPr>
-            <w:tcW w:w="2151" w:type="dxa"/>
+            <w:tcW w:w="1170" w:type="dxa"/>
+          </w:tcPr>
+          <w:p>
+            <w:r>
+              <w:t>3</w:t>
+            </w:r>
+          </w:p>
+        </w:tc>
+        <w:tc>
+          <w:tcPr>
+            <w:tcW w:w="2875" w:type="dxa"/>
+          </w:tcPr>
+          <w:p>
+            <w:r>
+              <w:t>0.944954128440367</w:t>
+            </w:r>
+          </w:p>
+        </w:tc>
+      </w:tr>
+      <w:tr>
+        <w:tc>
+          <w:tcPr>
+            <w:tcW w:w="1365" w:type="dxa"/>
           </w:tcPr>
           <w:p>
             <w:r>
@@ -1635,29 +2810,57 @@
         </w:tc>
         <w:tc>
           <w:tcPr>
-            <w:tcW w:w="2151" w:type="dxa"/>
-          </w:tcPr>
-          <w:p/>
-        </w:tc>
-        <w:tc>
-          <w:tcPr>
-            <w:tcW w:w="2168" w:type="dxa"/>
-          </w:tcPr>
-          <w:p>
-            <w:r>
-              <w:t>0.9276650087377336</w:t>
-            </w:r>
-          </w:p>
-        </w:tc>
-        <w:tc>
-          <w:tcPr>
-            <w:tcW w:w="2152" w:type="dxa"/>
-          </w:tcPr>
-          <w:p/>
-        </w:tc>
-        <w:tc>
-          <w:tcPr>
-            <w:tcW w:w="2168" w:type="dxa"/>
+            <w:tcW w:w="1044" w:type="dxa"/>
+          </w:tcPr>
+          <w:p>
+            <w:r>
+              <w:fldChar w:fldCharType="begin"/>
+            </w:r>
+            <w:r>
+              <w:instrText xml:space="preserve"> =AVERAGE(ABOVE) </w:instrText>
+            </w:r>
+            <w:r>
+              <w:fldChar w:fldCharType="separate"/>
+            </w:r>
+            <w:r>
+              <w:rPr>
+                <w:noProof/>
+              </w:rPr>
+              <w:t>36.5</w:t>
+            </w:r>
+            <w:r>
+              <w:fldChar w:fldCharType="end"/>
+            </w:r>
+          </w:p>
+        </w:tc>
+        <w:tc>
+          <w:tcPr>
+            <w:tcW w:w="1134" w:type="dxa"/>
+          </w:tcPr>
+          <w:p>
+            <w:r>
+              <w:fldChar w:fldCharType="begin"/>
+            </w:r>
+            <w:r>
+              <w:instrText xml:space="preserve"> =AVERAGE(ABOVE) </w:instrText>
+            </w:r>
+            <w:r>
+              <w:fldChar w:fldCharType="separate"/>
+            </w:r>
+            <w:r>
+              <w:rPr>
+                <w:noProof/>
+              </w:rPr>
+              <w:t>6.2</w:t>
+            </w:r>
+            <w:r>
+              <w:fldChar w:fldCharType="end"/>
+            </w:r>
+          </w:p>
+        </w:tc>
+        <w:tc>
+          <w:tcPr>
+            <w:tcW w:w="1942" w:type="dxa"/>
           </w:tcPr>
           <w:p>
             <w:r>
@@ -1665,8 +2868,758 @@
             </w:r>
           </w:p>
         </w:tc>
+        <w:tc>
+          <w:tcPr>
+            <w:tcW w:w="1260" w:type="dxa"/>
+          </w:tcPr>
+          <w:p>
+            <w:r>
+              <w:fldChar w:fldCharType="begin"/>
+            </w:r>
+            <w:r>
+              <w:instrText xml:space="preserve"> =AVERAGE(ABOVE) </w:instrText>
+            </w:r>
+            <w:r>
+              <w:fldChar w:fldCharType="separate"/>
+            </w:r>
+            <w:r>
+              <w:rPr>
+                <w:noProof/>
+              </w:rPr>
+              <w:t>10.9</w:t>
+            </w:r>
+            <w:r>
+              <w:fldChar w:fldCharType="end"/>
+            </w:r>
+          </w:p>
+        </w:tc>
+        <w:tc>
+          <w:tcPr>
+            <w:tcW w:w="1170" w:type="dxa"/>
+          </w:tcPr>
+          <w:p>
+            <w:r>
+              <w:fldChar w:fldCharType="begin"/>
+            </w:r>
+            <w:r>
+              <w:instrText xml:space="preserve"> =AVERAGE(ABOVE) </w:instrText>
+            </w:r>
+            <w:r>
+              <w:fldChar w:fldCharType="separate"/>
+            </w:r>
+            <w:r>
+              <w:rPr>
+                <w:noProof/>
+              </w:rPr>
+              <w:t>3</w:t>
+            </w:r>
+            <w:r>
+              <w:fldChar w:fldCharType="end"/>
+            </w:r>
+          </w:p>
+        </w:tc>
+        <w:tc>
+          <w:tcPr>
+            <w:tcW w:w="2875" w:type="dxa"/>
+          </w:tcPr>
+          <w:p>
+            <w:r>
+              <w:fldChar w:fldCharType="begin"/>
+            </w:r>
+            <w:r>
+              <w:instrText xml:space="preserve"> =AVERAGE(ABOVE) </w:instrText>
+            </w:r>
+            <w:r>
+              <w:fldChar w:fldCharType="separate"/>
+            </w:r>
+            <w:r>
+              <w:rPr>
+                <w:noProof/>
+              </w:rPr>
+              <w:t>0.9412844036697</w:t>
+            </w:r>
+            <w:r>
+              <w:fldChar w:fldCharType="end"/>
+            </w:r>
+          </w:p>
+        </w:tc>
       </w:tr>
     </w:tbl>
+    <w:p/>
+    <w:p>
+      <w:r>
+        <w:lastRenderedPageBreak/>
+        <w:t xml:space="preserve">It is interesting to note that when using early stop pruning with the </w:t>
+      </w:r>
+      <w:proofErr w:type="gramStart"/>
+      <w:r>
+        <w:t>cars</w:t>
+      </w:r>
+      <w:proofErr w:type="gramEnd"/>
+      <w:r>
+        <w:t xml:space="preserve"> dataset, the generalization accuracy decreased by four percent. I think this is because it took out a hundred nodes or more making the model essentially learn less. The effect of pruning could also be explained by the fact that there were nearly 2,000 instances of data making the combinations of attributes more varied. Also, the depth never changed by more than one level, which I’m guessing is because if we were to take one more level </w:t>
+      </w:r>
+      <w:proofErr w:type="gramStart"/>
+      <w:r>
+        <w:t>off of</w:t>
+      </w:r>
+      <w:proofErr w:type="gramEnd"/>
+      <w:r>
+        <w:t xml:space="preserve"> a model trained on such an expansive dataset, the info learned would decrease too much for our validation testing to allow. </w:t>
+      </w:r>
+    </w:p>
+    <w:p>
+      <w:r>
+        <w:t xml:space="preserve">The vote dataset is interesting because the depth changed by up to 5 levels sometimes and the number of nodes decreasing by nine tenths, but with the accuracy improving significantly. I think that with this smaller dataset, when not pruning, the model was able to memorize the combinations of votes more easily than the cars </w:t>
+      </w:r>
+      <w:proofErr w:type="gramStart"/>
+      <w:r>
+        <w:t>dataset, and</w:t>
+      </w:r>
+      <w:proofErr w:type="gramEnd"/>
+      <w:r>
+        <w:t xml:space="preserve"> was therefore overfitting more than the model trained on the cars dataset. With reduced error pruning, the model trained on the vote set improved by one percent overall.</w:t>
+      </w:r>
+    </w:p>
+    <w:p>
+      <w:r>
+        <w:t>The validation set was twenty percent of the training set in both these instances. It was then</w:t>
+      </w:r>
+      <w:r>
+        <w:t xml:space="preserve"> not used for training</w:t>
+      </w:r>
+      <w:r>
+        <w:t>, and after training the model on the training data, the validation set was used to check if the MSE on the validation set was less when taking off leaf nodes. If there was a decrease of MSE on the validation set when pruning child nodes, those nodes stayed pruned off, if there was an increase of the MSE on the validation set after pruning child nodes, those nodes were kept on the tree.</w:t>
+      </w:r>
+    </w:p>
+    <w:p>
+      <w:r>
+        <w:t xml:space="preserve">6. </w:t>
+      </w:r>
+      <w:r>
+        <w:t xml:space="preserve"> Creative Experiment</w:t>
+      </w:r>
+    </w:p>
+    <w:p>
+      <w:r>
+        <w:t>For my creative experiment, I chose at random which attribute to split</w:t>
+      </w:r>
+      <w:r>
+        <w:t xml:space="preserve"> on </w:t>
+      </w:r>
+      <w:r>
+        <w:t xml:space="preserve">and then </w:t>
+      </w:r>
+      <w:r>
+        <w:t>applied</w:t>
+      </w:r>
+      <w:r>
+        <w:t xml:space="preserve"> reduced error pruning to the model. Because finding the shallowest tree takes exponential time, initially a greedy approach was taken to determine which attribute to split on. </w:t>
+      </w:r>
+      <w:r>
+        <w:t>Instead I used a random approach with reduced error pruning to see what changes this would make to the accuracy</w:t>
+      </w:r>
+      <w:r>
+        <w:t>, node count, and tree depth</w:t>
+      </w:r>
+      <w:r>
+        <w:t xml:space="preserve">. </w:t>
+      </w:r>
+      <w:r>
+        <w:t>Below are the results from ten trials on the cars dataset.</w:t>
+      </w:r>
+    </w:p>
+    <w:tbl>
+      <w:tblPr>
+        <w:tblStyle w:val="TableGrid"/>
+        <w:tblW w:w="0" w:type="auto"/>
+        <w:tblLook w:val="04A0" w:firstRow="1" w:lastRow="0" w:firstColumn="1" w:lastColumn="0" w:noHBand="0" w:noVBand="1"/>
+      </w:tblPr>
+      <w:tblGrid>
+        <w:gridCol w:w="2158"/>
+        <w:gridCol w:w="2158"/>
+        <w:gridCol w:w="2158"/>
+        <w:gridCol w:w="2168"/>
+      </w:tblGrid>
+      <w:tr>
+        <w:tc>
+          <w:tcPr>
+            <w:tcW w:w="8632" w:type="dxa"/>
+            <w:gridSpan w:val="4"/>
+          </w:tcPr>
+          <w:p>
+            <w:pPr>
+              <w:jc w:val="center"/>
+            </w:pPr>
+            <w:r>
+              <w:t>Cars dataset, random attribute splitting</w:t>
+            </w:r>
+          </w:p>
+        </w:tc>
+      </w:tr>
+      <w:tr>
+        <w:tc>
+          <w:tcPr>
+            <w:tcW w:w="2158" w:type="dxa"/>
+          </w:tcPr>
+          <w:p>
+            <w:pPr>
+              <w:jc w:val="center"/>
+            </w:pPr>
+          </w:p>
+        </w:tc>
+        <w:tc>
+          <w:tcPr>
+            <w:tcW w:w="2158" w:type="dxa"/>
+          </w:tcPr>
+          <w:p>
+            <w:pPr>
+              <w:jc w:val="center"/>
+            </w:pPr>
+            <w:r>
+              <w:t>Nodes</w:t>
+            </w:r>
+          </w:p>
+        </w:tc>
+        <w:tc>
+          <w:tcPr>
+            <w:tcW w:w="2158" w:type="dxa"/>
+          </w:tcPr>
+          <w:p>
+            <w:pPr>
+              <w:jc w:val="center"/>
+            </w:pPr>
+            <w:r>
+              <w:t>Depth</w:t>
+            </w:r>
+          </w:p>
+        </w:tc>
+        <w:tc>
+          <w:tcPr>
+            <w:tcW w:w="2158" w:type="dxa"/>
+          </w:tcPr>
+          <w:p>
+            <w:pPr>
+              <w:jc w:val="center"/>
+            </w:pPr>
+            <w:r>
+              <w:t>Accuracy</w:t>
+            </w:r>
+          </w:p>
+        </w:tc>
+      </w:tr>
+      <w:tr>
+        <w:tc>
+          <w:tcPr>
+            <w:tcW w:w="2158" w:type="dxa"/>
+          </w:tcPr>
+          <w:p>
+            <w:r>
+              <w:t>Test 0</w:t>
+            </w:r>
+          </w:p>
+        </w:tc>
+        <w:tc>
+          <w:tcPr>
+            <w:tcW w:w="2158" w:type="dxa"/>
+          </w:tcPr>
+          <w:p>
+            <w:r>
+              <w:t>191</w:t>
+            </w:r>
+          </w:p>
+        </w:tc>
+        <w:tc>
+          <w:tcPr>
+            <w:tcW w:w="2158" w:type="dxa"/>
+          </w:tcPr>
+          <w:p>
+            <w:r>
+              <w:t>5</w:t>
+            </w:r>
+          </w:p>
+        </w:tc>
+        <w:tc>
+          <w:tcPr>
+            <w:tcW w:w="2158" w:type="dxa"/>
+          </w:tcPr>
+          <w:p>
+            <w:r>
+              <w:t>0.7314814814814815</w:t>
+            </w:r>
+          </w:p>
+        </w:tc>
+      </w:tr>
+      <w:tr>
+        <w:tc>
+          <w:tcPr>
+            <w:tcW w:w="2158" w:type="dxa"/>
+          </w:tcPr>
+          <w:p>
+            <w:r>
+              <w:t>Test 1</w:t>
+            </w:r>
+          </w:p>
+        </w:tc>
+        <w:tc>
+          <w:tcPr>
+            <w:tcW w:w="2158" w:type="dxa"/>
+          </w:tcPr>
+          <w:p>
+            <w:r>
+              <w:t>127</w:t>
+            </w:r>
+          </w:p>
+        </w:tc>
+        <w:tc>
+          <w:tcPr>
+            <w:tcW w:w="2158" w:type="dxa"/>
+          </w:tcPr>
+          <w:p>
+            <w:r>
+              <w:t>5</w:t>
+            </w:r>
+          </w:p>
+        </w:tc>
+        <w:tc>
+          <w:tcPr>
+            <w:tcW w:w="2158" w:type="dxa"/>
+          </w:tcPr>
+          <w:p>
+            <w:r>
+              <w:t>0.7037037037037037</w:t>
+            </w:r>
+          </w:p>
+        </w:tc>
+      </w:tr>
+      <w:tr>
+        <w:tc>
+          <w:tcPr>
+            <w:tcW w:w="2158" w:type="dxa"/>
+          </w:tcPr>
+          <w:p>
+            <w:r>
+              <w:t>Test 2</w:t>
+            </w:r>
+          </w:p>
+        </w:tc>
+        <w:tc>
+          <w:tcPr>
+            <w:tcW w:w="2158" w:type="dxa"/>
+          </w:tcPr>
+          <w:p>
+            <w:r>
+              <w:t>144</w:t>
+            </w:r>
+          </w:p>
+        </w:tc>
+        <w:tc>
+          <w:tcPr>
+            <w:tcW w:w="2158" w:type="dxa"/>
+          </w:tcPr>
+          <w:p>
+            <w:r>
+              <w:t>5</w:t>
+            </w:r>
+          </w:p>
+        </w:tc>
+        <w:tc>
+          <w:tcPr>
+            <w:tcW w:w="2158" w:type="dxa"/>
+          </w:tcPr>
+          <w:p>
+            <w:r>
+              <w:t>0.7106481481481481</w:t>
+            </w:r>
+          </w:p>
+        </w:tc>
+      </w:tr>
+      <w:tr>
+        <w:tc>
+          <w:tcPr>
+            <w:tcW w:w="2158" w:type="dxa"/>
+          </w:tcPr>
+          <w:p>
+            <w:r>
+              <w:t>Test 3</w:t>
+            </w:r>
+          </w:p>
+        </w:tc>
+        <w:tc>
+          <w:tcPr>
+            <w:tcW w:w="2158" w:type="dxa"/>
+          </w:tcPr>
+          <w:p>
+            <w:r>
+              <w:t>161</w:t>
+            </w:r>
+          </w:p>
+        </w:tc>
+        <w:tc>
+          <w:tcPr>
+            <w:tcW w:w="2158" w:type="dxa"/>
+          </w:tcPr>
+          <w:p>
+            <w:r>
+              <w:t>5</w:t>
+            </w:r>
+          </w:p>
+        </w:tc>
+        <w:tc>
+          <w:tcPr>
+            <w:tcW w:w="2158" w:type="dxa"/>
+          </w:tcPr>
+          <w:p>
+            <w:r>
+              <w:t>0.8024691358024691</w:t>
+            </w:r>
+          </w:p>
+        </w:tc>
+      </w:tr>
+      <w:tr>
+        <w:tc>
+          <w:tcPr>
+            <w:tcW w:w="2158" w:type="dxa"/>
+          </w:tcPr>
+          <w:p>
+            <w:r>
+              <w:t>Test 4</w:t>
+            </w:r>
+          </w:p>
+        </w:tc>
+        <w:tc>
+          <w:tcPr>
+            <w:tcW w:w="2158" w:type="dxa"/>
+          </w:tcPr>
+          <w:p>
+            <w:r>
+              <w:t>149</w:t>
+            </w:r>
+          </w:p>
+        </w:tc>
+        <w:tc>
+          <w:tcPr>
+            <w:tcW w:w="2158" w:type="dxa"/>
+          </w:tcPr>
+          <w:p>
+            <w:r>
+              <w:t>5</w:t>
+            </w:r>
+          </w:p>
+        </w:tc>
+        <w:tc>
+          <w:tcPr>
+            <w:tcW w:w="2158" w:type="dxa"/>
+          </w:tcPr>
+          <w:p>
+            <w:r>
+              <w:t>0.7708333333333334</w:t>
+            </w:r>
+          </w:p>
+        </w:tc>
+      </w:tr>
+      <w:tr>
+        <w:tc>
+          <w:tcPr>
+            <w:tcW w:w="2158" w:type="dxa"/>
+          </w:tcPr>
+          <w:p>
+            <w:r>
+              <w:t>Test 5</w:t>
+            </w:r>
+          </w:p>
+        </w:tc>
+        <w:tc>
+          <w:tcPr>
+            <w:tcW w:w="2158" w:type="dxa"/>
+          </w:tcPr>
+          <w:p>
+            <w:r>
+              <w:t>161</w:t>
+            </w:r>
+          </w:p>
+        </w:tc>
+        <w:tc>
+          <w:tcPr>
+            <w:tcW w:w="2158" w:type="dxa"/>
+          </w:tcPr>
+          <w:p>
+            <w:r>
+              <w:t>5</w:t>
+            </w:r>
+          </w:p>
+        </w:tc>
+        <w:tc>
+          <w:tcPr>
+            <w:tcW w:w="2158" w:type="dxa"/>
+          </w:tcPr>
+          <w:p>
+            <w:r>
+              <w:t>0.7083333333333334</w:t>
+            </w:r>
+          </w:p>
+        </w:tc>
+      </w:tr>
+      <w:tr>
+        <w:tc>
+          <w:tcPr>
+            <w:tcW w:w="2158" w:type="dxa"/>
+          </w:tcPr>
+          <w:p>
+            <w:r>
+              <w:t>Test 6</w:t>
+            </w:r>
+          </w:p>
+        </w:tc>
+        <w:tc>
+          <w:tcPr>
+            <w:tcW w:w="2158" w:type="dxa"/>
+          </w:tcPr>
+          <w:p>
+            <w:r>
+              <w:t>161</w:t>
+            </w:r>
+          </w:p>
+        </w:tc>
+        <w:tc>
+          <w:tcPr>
+            <w:tcW w:w="2158" w:type="dxa"/>
+          </w:tcPr>
+          <w:p>
+            <w:r>
+              <w:t>5</w:t>
+            </w:r>
+          </w:p>
+        </w:tc>
+        <w:tc>
+          <w:tcPr>
+            <w:tcW w:w="2158" w:type="dxa"/>
+          </w:tcPr>
+          <w:p>
+            <w:r>
+              <w:t>0.7361111111111112</w:t>
+            </w:r>
+          </w:p>
+        </w:tc>
+      </w:tr>
+      <w:tr>
+        <w:tc>
+          <w:tcPr>
+            <w:tcW w:w="2158" w:type="dxa"/>
+          </w:tcPr>
+          <w:p>
+            <w:r>
+              <w:t>Test 7</w:t>
+            </w:r>
+          </w:p>
+        </w:tc>
+        <w:tc>
+          <w:tcPr>
+            <w:tcW w:w="2158" w:type="dxa"/>
+          </w:tcPr>
+          <w:p>
+            <w:r>
+              <w:t>120</w:t>
+            </w:r>
+          </w:p>
+        </w:tc>
+        <w:tc>
+          <w:tcPr>
+            <w:tcW w:w="2158" w:type="dxa"/>
+          </w:tcPr>
+          <w:p>
+            <w:r>
+              <w:t>5</w:t>
+            </w:r>
+          </w:p>
+        </w:tc>
+        <w:tc>
+          <w:tcPr>
+            <w:tcW w:w="2158" w:type="dxa"/>
+          </w:tcPr>
+          <w:p>
+            <w:r>
+              <w:t>0.7824074074074074</w:t>
+            </w:r>
+          </w:p>
+        </w:tc>
+      </w:tr>
+      <w:tr>
+        <w:tc>
+          <w:tcPr>
+            <w:tcW w:w="2158" w:type="dxa"/>
+          </w:tcPr>
+          <w:p>
+            <w:r>
+              <w:t>Test 8</w:t>
+            </w:r>
+          </w:p>
+        </w:tc>
+        <w:tc>
+          <w:tcPr>
+            <w:tcW w:w="2158" w:type="dxa"/>
+          </w:tcPr>
+          <w:p>
+            <w:r>
+              <w:t>138</w:t>
+            </w:r>
+          </w:p>
+        </w:tc>
+        <w:tc>
+          <w:tcPr>
+            <w:tcW w:w="2158" w:type="dxa"/>
+          </w:tcPr>
+          <w:p>
+            <w:r>
+              <w:t>5</w:t>
+            </w:r>
+          </w:p>
+        </w:tc>
+        <w:tc>
+          <w:tcPr>
+            <w:tcW w:w="2158" w:type="dxa"/>
+          </w:tcPr>
+          <w:p>
+            <w:r>
+              <w:t>0.6944444444444444</w:t>
+            </w:r>
+          </w:p>
+        </w:tc>
+      </w:tr>
+      <w:tr>
+        <w:tc>
+          <w:tcPr>
+            <w:tcW w:w="2158" w:type="dxa"/>
+          </w:tcPr>
+          <w:p>
+            <w:r>
+              <w:t>Test 9</w:t>
+            </w:r>
+          </w:p>
+        </w:tc>
+        <w:tc>
+          <w:tcPr>
+            <w:tcW w:w="2158" w:type="dxa"/>
+          </w:tcPr>
+          <w:p>
+            <w:r>
+              <w:t>170</w:t>
+            </w:r>
+          </w:p>
+        </w:tc>
+        <w:tc>
+          <w:tcPr>
+            <w:tcW w:w="2158" w:type="dxa"/>
+          </w:tcPr>
+          <w:p>
+            <w:r>
+              <w:t>5</w:t>
+            </w:r>
+          </w:p>
+        </w:tc>
+        <w:tc>
+          <w:tcPr>
+            <w:tcW w:w="2158" w:type="dxa"/>
+          </w:tcPr>
+          <w:p>
+            <w:r>
+              <w:t>0.7800925925925926</w:t>
+            </w:r>
+          </w:p>
+        </w:tc>
+      </w:tr>
+      <w:tr>
+        <w:tc>
+          <w:tcPr>
+            <w:tcW w:w="2158" w:type="dxa"/>
+          </w:tcPr>
+          <w:p>
+            <w:r>
+              <w:t>Average</w:t>
+            </w:r>
+          </w:p>
+        </w:tc>
+        <w:tc>
+          <w:tcPr>
+            <w:tcW w:w="2158" w:type="dxa"/>
+          </w:tcPr>
+          <w:p>
+            <w:r>
+              <w:fldChar w:fldCharType="begin"/>
+            </w:r>
+            <w:r>
+              <w:instrText xml:space="preserve"> =AVERAGE(ABOVE) </w:instrText>
+            </w:r>
+            <w:r>
+              <w:fldChar w:fldCharType="separate"/>
+            </w:r>
+            <w:r>
+              <w:rPr>
+                <w:noProof/>
+              </w:rPr>
+              <w:t>152.2</w:t>
+            </w:r>
+            <w:r>
+              <w:fldChar w:fldCharType="end"/>
+            </w:r>
+          </w:p>
+        </w:tc>
+        <w:tc>
+          <w:tcPr>
+            <w:tcW w:w="2158" w:type="dxa"/>
+          </w:tcPr>
+          <w:p>
+            <w:r>
+              <w:t>5</w:t>
+            </w:r>
+          </w:p>
+        </w:tc>
+        <w:tc>
+          <w:tcPr>
+            <w:tcW w:w="2158" w:type="dxa"/>
+          </w:tcPr>
+          <w:p>
+            <w:r>
+              <w:fldChar w:fldCharType="begin"/>
+            </w:r>
+            <w:r>
+              <w:instrText xml:space="preserve"> =AVERAGE(ABOVE) </w:instrText>
+            </w:r>
+            <w:r>
+              <w:fldChar w:fldCharType="separate"/>
+            </w:r>
+            <w:r>
+              <w:rPr>
+                <w:noProof/>
+              </w:rPr>
+              <w:t>0.7420524691358</w:t>
+            </w:r>
+            <w:r>
+              <w:fldChar w:fldCharType="end"/>
+            </w:r>
+          </w:p>
+        </w:tc>
+      </w:tr>
+    </w:tbl>
+    <w:p/>
+    <w:p>
+      <w:r>
+        <w:t xml:space="preserve">What’s interesting to see is that with random attribute splitting, the accuracy decreased by fourteen percent. A decrease was expected, but I was expecting more along the lines of twenty five percent, because there are four output classes for the cars dataset and one over four is twenty five percent. It is interesting to note that even when blindly choosing attributes, the decision tree model </w:t>
+      </w:r>
+      <w:proofErr w:type="gramStart"/>
+      <w:r>
+        <w:t>is able to</w:t>
+      </w:r>
+      <w:proofErr w:type="gramEnd"/>
+      <w:r>
+        <w:t xml:space="preserve"> correctly identify data with close to seventy five percent accuracy.</w:t>
+      </w:r>
+      <w:r>
+        <w:t xml:space="preserve"> The node count and tree depth stayed about the same, the node count had a slight increase. To compensate for the lack of judgement, the pruning had to keep more nodes than when using info gain as the metric for measuring attribute strength.</w:t>
+      </w:r>
+      <w:bookmarkStart w:id="1" w:name="_GoBack"/>
+      <w:bookmarkEnd w:id="1"/>
+    </w:p>
     <w:p/>
     <w:sectPr>
       <w:pgSz w:w="12240" w:h="15840"/>
@@ -2075,6 +4028,7 @@
   <w:style w:type="paragraph" w:default="1" w:styleId="Normal">
     <w:name w:val="Normal"/>
     <w:qFormat/>
+    <w:rsid w:val="005B213F"/>
   </w:style>
   <w:style w:type="character" w:default="1" w:styleId="DefaultParagraphFont">
     <w:name w:val="Default Paragraph Font"/>

</xml_diff>